<commit_message>
Atualização power point 11-03
</commit_message>
<xml_diff>
--- a/ajuda na apresentação.docx
+++ b/ajuda na apresentação.docx
@@ -134,13 +134,20 @@
       </w:r>
     </w:p>
     <w:p>
+      <w:bookmarkStart w:id="0" w:name="_Hlk66285491"/>
       <w:r>
         <w:t>Então o bem-estar pode influenciar fortemente no sentimento de pertencimento, valorização e motivação.</w:t>
       </w:r>
     </w:p>
     <w:p>
       <w:r>
-        <w:t>Quando a empresário tem preocupação com o bem-estar de seus funcionários, todos saem</w:t>
+        <w:t xml:space="preserve">Quando </w:t>
+      </w:r>
+      <w:r>
+        <w:t>o</w:t>
+      </w:r>
+      <w:r>
+        <w:t xml:space="preserve"> empresário tem preocupação com o bem-estar de seus funcionários, todos saem</w:t>
       </w:r>
       <w:r>
         <w:t xml:space="preserve"> </w:t>
@@ -149,6 +156,7 @@
         <w:t>ganhando, a equipe trabalha melhor e mantém sua saúde.</w:t>
       </w:r>
     </w:p>
+    <w:bookmarkEnd w:id="0"/>
     <w:p/>
     <w:p>
       <w:pPr>
@@ -243,6 +251,7 @@
           <w:szCs w:val="24"/>
         </w:rPr>
       </w:pPr>
+      <w:bookmarkStart w:id="1" w:name="_Hlk66285560"/>
       <w:r>
         <w:rPr>
           <w:sz w:val="24"/>
@@ -258,6 +267,7 @@
         <w:t>, ou seja, pode ficar gripado, e futuramente faltar ao serviço.</w:t>
       </w:r>
     </w:p>
+    <w:bookmarkEnd w:id="1"/>
     <w:p>
       <w:pPr>
         <w:pStyle w:val="PargrafodaLista"/>
@@ -271,6 +281,7 @@
       </w:r>
     </w:p>
     <w:p>
+      <w:bookmarkStart w:id="2" w:name="_Hlk66285587"/>
       <w:r>
         <w:t>Existe uma "guerra fria" em curso em boa parte dos escritórios: a disputa pela temperatura do ar-condicionado.</w:t>
       </w:r>
@@ -280,6 +291,7 @@
         <w:t>É comum, em um espaço de trabalho compartilhado por homens e mulheres, que elas estejam mais agasalhadas que seus colegas do sexo masculino – e pedindo para subir um pouco a temperatura do ambiente.</w:t>
       </w:r>
     </w:p>
+    <w:bookmarkEnd w:id="2"/>
     <w:p>
       <w:pPr>
         <w:pStyle w:val="PargrafodaLista"/>
@@ -298,10 +310,12 @@
       </w:r>
     </w:p>
     <w:p>
+      <w:bookmarkStart w:id="3" w:name="_Hlk66285615"/>
       <w:r>
         <w:t>A norma NR17 do Ministério do Trabalho brasileiro determina que a temperatura fique entre 20°C e 23°C em locais onde são exigidas "atividade intelectual e atenção constantes", como escritórios, salas de controle, de desenvolvimento ou análise de projetos, laboratórios etc.</w:t>
       </w:r>
     </w:p>
+    <w:bookmarkEnd w:id="3"/>
     <w:p>
       <w:pPr>
         <w:pStyle w:val="PargrafodaLista"/>
@@ -325,6 +339,7 @@
       </w:r>
     </w:p>
     <w:p>
+      <w:bookmarkStart w:id="4" w:name="_Hlk66285631"/>
       <w:r>
         <w:t>Já a ISO 9241, por sua vez, recomenda temperatura de 20 a 24 graus no verão e 23 a 26 graus no inverno, com umidade relativa entre 40 e 80%.</w:t>
       </w:r>
@@ -347,6 +362,7 @@
         <w:t>, em 2015. A taxa pode ser maior que a taxa metabólica feminina em até 35%, o que faz com que as mulheres sintam mais frio.</w:t>
       </w:r>
     </w:p>
+    <w:bookmarkEnd w:id="4"/>
     <w:p>
       <w:pPr>
         <w:pStyle w:val="PargrafodaLista"/>
@@ -377,15 +393,19 @@
       </w:r>
     </w:p>
     <w:p>
+      <w:bookmarkStart w:id="5" w:name="_Hlk66285745"/>
       <w:r>
         <w:t>Feito com mais de 500 estudantes em Berlim, o estudo estabeleceu uma correlação entre o aumento da temperatura dos escritórios e uma maior produtividade para as mulheres. E não verificou uma diminuição significativa na produtividade dos homens.</w:t>
       </w:r>
     </w:p>
     <w:p>
+      <w:bookmarkStart w:id="6" w:name="_Hlk66285788"/>
+      <w:bookmarkEnd w:id="5"/>
       <w:r>
         <w:t>Segundo a pesquisa, as mulheres tiveram um desempenho melhor em tarefas matemáticas e verbais quando a temperatura estava mais alta, enquanto os homens não tiveram um desempenho melhor com o termostato mais baixo.</w:t>
       </w:r>
     </w:p>
+    <w:bookmarkEnd w:id="6"/>
     <w:p>
       <w:r>
         <w:t xml:space="preserve">Ou seja, parece que a relação entre a temperatura e o rendimento dos homens é menos </w:t>
@@ -572,8 +592,13 @@
     </w:p>
     <w:p>
       <w:r>
-        <w:t>Pois bem, influência e muito, os olhos são o espelho da alma, então a saúde destes órgãos mudam nosso dia!</w:t>
-      </w:r>
+        <w:t xml:space="preserve">Pois bem, </w:t>
+      </w:r>
+      <w:bookmarkStart w:id="7" w:name="_Hlk66285906"/>
+      <w:r>
+        <w:t>influência e muito, os olhos são o espelho da alma, então a saúde destes órgãos mudam nosso dia!</w:t>
+      </w:r>
+      <w:bookmarkEnd w:id="7"/>
     </w:p>
     <w:p>
       <w:pPr>
@@ -610,6 +635,7 @@
       </w:r>
     </w:p>
     <w:p>
+      <w:bookmarkStart w:id="8" w:name="_Hlk66285985"/>
       <w:r>
         <w:t>A iluminação geral deve ser distribuída de forma uniforme e difusa.</w:t>
       </w:r>
@@ -636,6 +662,7 @@
       <w:r>
         <w:t>A medição dos níveis de iluminância deve realizada no posto trabalho onde se há realização de atividade visual, utilizando-se de luxímetro (aparelho que mede o iluminamento de uma superfície) com fotocélula corrigida de acordo com a sensibilidade do olho humano e em função do ângulo de incidência.</w:t>
       </w:r>
+      <w:bookmarkEnd w:id="8"/>
     </w:p>
     <w:p/>
     <w:p>
@@ -708,6 +735,7 @@
       </w:r>
     </w:p>
     <w:p>
+      <w:bookmarkStart w:id="9" w:name="_Hlk66286053"/>
       <w:r>
         <w:t>Lâmpadas “quentes” — as que possuem um tom levemente amarelado —, que levam ao relaxamento, causando sono. Prefira as luzes “frias”, que são levemente azuladas;</w:t>
       </w:r>
@@ -727,6 +755,7 @@
         <w:t>Funcionamento deficiente da iluminação. Janelas, refletores, difusores sujos e lâmpadas sem um fluxo luminoso constante podem causar problemas na visão.</w:t>
       </w:r>
     </w:p>
+    <w:bookmarkEnd w:id="9"/>
     <w:p/>
     <w:p>
       <w:pPr>
@@ -748,6 +777,7 @@
       </w:r>
     </w:p>
     <w:p>
+      <w:bookmarkStart w:id="10" w:name="_Hlk66286265"/>
       <w:r>
         <w:t>Qualidade do ar dentro de escritórios chega a ser 20 vezes pior do que a das cidades</w:t>
       </w:r>
@@ -765,12 +795,17 @@
     </w:p>
     <w:p>
       <w:r>
-        <w:t xml:space="preserve">A poluição do ar nas grandes cidades já é uma adversidade que nosso organismo enfrenta todos os dias. Mas você sabia que o ar do seu escritório pode ser de 10 a 20 vezes mais poluído do que o do lado de fora? É o que diz o novo estudo da Universidade </w:t>
+        <w:t xml:space="preserve">A poluição do ar nas grandes cidades já é uma adversidade que nosso organismo enfrenta todos os dias. Mas você sabia que o ar do seu escritório pode ser de 10 a 20 vezes mais poluído do que o do lado de fora? É o que diz o novo estudo </w:t>
+      </w:r>
+      <w:bookmarkStart w:id="11" w:name="_Hlk66286232"/>
+      <w:r>
+        <w:t xml:space="preserve">da Universidade </w:t>
       </w:r>
       <w:proofErr w:type="spellStart"/>
       <w:r>
         <w:t>Purdue</w:t>
       </w:r>
+      <w:bookmarkEnd w:id="11"/>
       <w:proofErr w:type="spellEnd"/>
       <w:r>
         <w:t>, nos Estados Unidos. Mais especificamente, o tipo de escritório que tem má qualidade do ar é o integrado, em que as mesas não são separadas por salas ou divisórias, ou seja, os famosos open-</w:t>
@@ -822,6 +857,7 @@
         <w:t>Forma-se quando as moléculas de oxigênio (O2) se rompem devido à radiação ultravioleta, e os átomos separados combinam-se individualmente com outras moléculas de oxigênio</w:t>
       </w:r>
     </w:p>
+    <w:bookmarkEnd w:id="10"/>
     <w:p>
       <w:r>
         <w:br w:type="page"/>
@@ -985,7 +1021,7 @@
       </w:r>
     </w:p>
     <w:p>
-      <w:hyperlink r:id="rId14" w:history="1">
+      <w:hyperlink r:id="rId14" w:anchor=":~:text=Fazer%20a%20limpeza%20periódica%20dos%20dutos%20do%20sistema%20de%20ar%20condicionado.&amp;text=Utilizar%20produtos%20de%20limpeza%20e,não%20contaminará%20os%20ambientes%20internos" w:history="1">
         <w:r>
           <w:rPr>
             <w:rStyle w:val="Hyperlink"/>

</xml_diff>